<commit_message>
merge translations for 4.2
</commit_message>
<xml_diff>
--- a/examples/reports/az-az/ProcedureNoticeNdaTemplate.docx
+++ b/examples/reports/az-az/ProcedureNoticeNdaTemplate.docx
@@ -79,83 +79,7 @@
           <w:szCs w:val="22"/>
           <w:lang w:val="az-Latn-AZ"/>
         </w:rPr>
-        <w:t xml:space="preserve"> </w:t>
-      </w:r>
-      <w:sdt>
-        <w:sdtPr>
-          <w:rPr>
-            <w:sz w:val="22"/>
-            <w:szCs w:val="22"/>
-            <w:lang w:val="az-Latn-AZ"/>
-          </w:rPr>
-          <w:alias w:val="BrandName"/>
-          <w:tag w:val="BrandName"/>
-          <w:id w:val="-842935375"/>
-          <w:placeholder>
-            <w:docPart w:val="DefaultPlaceholder_-1854013440"/>
-          </w:placeholder>
-        </w:sdtPr>
-        <w:sdtEndPr/>
-        <w:sdtContent>
-          <w:r>
-            <w:rPr>
-              <w:sz w:val="22"/>
-              <w:szCs w:val="22"/>
-              <w:lang w:val="az-Latn-AZ"/>
-            </w:rPr>
-            <w:t>ProcureSaaS</w:t>
-          </w:r>
-        </w:sdtContent>
-      </w:sdt>
-      <w:r>
-        <w:rPr>
-          <w:sz w:val="22"/>
-          <w:szCs w:val="22"/>
-          <w:lang w:val="az-Latn-AZ"/>
-        </w:rPr>
-        <w:t xml:space="preserve"> tərəfindən </w:t>
-      </w:r>
-      <w:sdt>
-        <w:sdtPr>
-          <w:rPr>
-            <w:sz w:val="22"/>
-            <w:szCs w:val="22"/>
-          </w:rPr>
-          <w:alias w:val="DocumentCreatedDate"/>
-          <w:tag w:val="DocumentCreatedDate"/>
-          <w:id w:val="-1341848603"/>
-          <w:placeholder>
-            <w:docPart w:val="896A73530F8E41699C057D2DAAC072EF"/>
-          </w:placeholder>
-          <w:text/>
-        </w:sdtPr>
-        <w:sdtEndPr/>
-        <w:sdtContent>
-          <w:r>
-            <w:rPr>
-              <w:sz w:val="22"/>
-              <w:szCs w:val="22"/>
-              <w:lang w:val="az-Latn-AZ"/>
-            </w:rPr>
-            <w:t>12.12.2021, 12:45</w:t>
-          </w:r>
-        </w:sdtContent>
-      </w:sdt>
-      <w:r>
-        <w:rPr>
-          <w:sz w:val="22"/>
-          <w:szCs w:val="22"/>
-          <w:lang w:val="az-Latn-AZ"/>
-        </w:rPr>
-        <w:t>-də</w:t>
-      </w:r>
-      <w:r>
-        <w:rPr>
-          <w:sz w:val="22"/>
-          <w:szCs w:val="22"/>
-          <w:lang w:val="az-Latn-AZ"/>
-        </w:rPr>
-        <w:t xml:space="preserve"> </w:t>
+        <w:t xml:space="preserve"> tərəfindən</w:t>
       </w:r>
       <w:sdt>
         <w:sdtPr>
@@ -294,15 +218,7 @@
             <w:sdtContent>
               <w:p>
                 <w:r>
-                  <w:t xml:space="preserve">Шнуры оптические, </w:t>
-                </w:r>
-                <w:proofErr w:type="spellStart"/>
-                <w:r>
-                  <w:t>патч</w:t>
-                </w:r>
-                <w:proofErr w:type="spellEnd"/>
-                <w:r>
-                  <w:t>-корды, соединители, расходные материалы</w:t>
+                  <w:t>Шнуры оптические, патч-корды, соединители, расходные материалы</w:t>
                 </w:r>
               </w:p>
             </w:sdtContent>
@@ -427,6 +343,7 @@
                 <w:docPart w:val="712DB6BADB97455DA5F0877994AAE4FC"/>
               </w:placeholder>
             </w:sdtPr>
+            <w:sdtEndPr/>
             <w:sdtContent>
               <w:sdt>
                 <w:sdtPr>
@@ -437,14 +354,13 @@
                     <w:docPart w:val="712DB6BADB97455DA5F0877994AAE4FC"/>
                   </w:placeholder>
                 </w:sdtPr>
+                <w:sdtEndPr/>
                 <w:sdtContent>
                   <w:p>
                     <w:r>
                       <w:t>Контакты</w:t>
                     </w:r>
                   </w:p>
-                  <w:bookmarkStart w:id="4" w:name="_GoBack" w:displacedByCustomXml="next"/>
-                  <w:bookmarkEnd w:id="4" w:displacedByCustomXml="next"/>
                 </w:sdtContent>
               </w:sdt>
             </w:sdtContent>
@@ -558,8 +474,8 @@
               <w:right w:w="115" w:type="dxa"/>
             </w:tcMar>
           </w:tcPr>
-          <w:bookmarkStart w:id="5" w:name="OLE_LINK10" w:displacedByCustomXml="next"/>
-          <w:bookmarkStart w:id="6" w:name="OLE_LINK9" w:displacedByCustomXml="next"/>
+          <w:bookmarkStart w:id="4" w:name="OLE_LINK10" w:displacedByCustomXml="next"/>
+          <w:bookmarkStart w:id="5" w:name="OLE_LINK9" w:displacedByCustomXml="next"/>
           <w:sdt>
             <w:sdtPr>
               <w:alias w:val="DeliveryList"/>
@@ -597,8 +513,8 @@
             </w:sdtContent>
           </w:sdt>
         </w:tc>
-        <w:bookmarkEnd w:id="6"/>
         <w:bookmarkEnd w:id="5"/>
+        <w:bookmarkEnd w:id="4"/>
       </w:tr>
       <w:tr>
         <w:tc>
@@ -637,8 +553,8 @@
               <w:right w:w="115" w:type="dxa"/>
             </w:tcMar>
           </w:tcPr>
-          <w:bookmarkStart w:id="7" w:name="OLE_LINK12" w:displacedByCustomXml="next"/>
-          <w:bookmarkStart w:id="8" w:name="OLE_LINK11" w:displacedByCustomXml="next"/>
+          <w:bookmarkStart w:id="6" w:name="OLE_LINK12" w:displacedByCustomXml="next"/>
+          <w:bookmarkStart w:id="7" w:name="OLE_LINK11" w:displacedByCustomXml="next"/>
           <w:sdt>
             <w:sdtPr>
               <w:alias w:val="AcceptanceEndDate"/>
@@ -658,8 +574,8 @@
             </w:sdtContent>
           </w:sdt>
         </w:tc>
-        <w:bookmarkEnd w:id="8"/>
         <w:bookmarkEnd w:id="7"/>
+        <w:bookmarkEnd w:id="6"/>
       </w:tr>
       <w:tr>
         <w:tc>
@@ -722,16 +638,16 @@
                 </w:rPr>
               </w:sdtEndPr>
               <w:sdtContent>
-                <w:bookmarkStart w:id="9" w:name="OLE_LINK13"/>
-                <w:bookmarkStart w:id="10" w:name="OLE_LINK14"/>
+                <w:bookmarkStart w:id="8" w:name="OLE_LINK13"/>
+                <w:bookmarkStart w:id="9" w:name="OLE_LINK14"/>
                 <w:r>
                   <w:rPr>
                     <w:lang w:val="az-Latn-AZ"/>
                   </w:rPr>
                   <w:t>https://bidzaar.com/process/light/b91e45d7-7465-46a2-b776-2152e9ff6f7d/request</w:t>
                 </w:r>
+                <w:bookmarkEnd w:id="8"/>
                 <w:bookmarkEnd w:id="9"/>
-                <w:bookmarkEnd w:id="10"/>
               </w:sdtContent>
             </w:sdt>
           </w:p>
@@ -783,7 +699,12 @@
       </w:r>
     </w:p>
     <w:sectPr>
-      <w:footerReference w:type="default" r:id="rId7"/>
+      <w:headerReference w:type="even" r:id="rId7"/>
+      <w:headerReference w:type="default" r:id="rId8"/>
+      <w:footerReference w:type="even" r:id="rId9"/>
+      <w:footerReference w:type="default" r:id="rId10"/>
+      <w:headerReference w:type="first" r:id="rId11"/>
+      <w:footerReference w:type="first" r:id="rId12"/>
       <w:pgSz w:w="11906" w:h="16838"/>
       <w:pgMar w:top="1134" w:right="850" w:bottom="1134" w:left="1701" w:header="708" w:footer="708" w:gutter="0"/>
       <w:cols w:space="720"/>
@@ -813,38 +734,34 @@
 
 <file path=word/footer1.xml><?xml version="1.0" encoding="utf-8"?>
 <w:ftr xmlns:wpc="http://schemas.microsoft.com/office/word/2010/wordprocessingCanvas" xmlns:cx="http://schemas.microsoft.com/office/drawing/2014/chartex" xmlns:cx1="http://schemas.microsoft.com/office/drawing/2015/9/8/chartex" xmlns:cx2="http://schemas.microsoft.com/office/drawing/2015/10/21/chartex" xmlns:cx3="http://schemas.microsoft.com/office/drawing/2016/5/9/chartex" xmlns:cx4="http://schemas.microsoft.com/office/drawing/2016/5/10/chartex" xmlns:cx5="http://schemas.microsoft.com/office/drawing/2016/5/11/chartex" xmlns:cx6="http://schemas.microsoft.com/office/drawing/2016/5/12/chartex" xmlns:cx7="http://schemas.microsoft.com/office/drawing/2016/5/13/chartex" xmlns:cx8="http://schemas.microsoft.com/office/drawing/2016/5/14/chartex" xmlns:mc="http://schemas.openxmlformats.org/markup-compatibility/2006" xmlns:aink="http://schemas.microsoft.com/office/drawing/2016/ink" xmlns:am3d="http://schemas.microsoft.com/office/drawing/2017/model3d" xmlns:o="urn:schemas-microsoft-com:office:office" xmlns:r="http://schemas.openxmlformats.org/officeDocument/2006/relationships" xmlns:m="http://schemas.openxmlformats.org/officeDocument/2006/math" xmlns:v="urn:schemas-microsoft-com:vml" xmlns:wp14="http://schemas.microsoft.com/office/word/2010/wordprocessingDrawing" xmlns:wp="http://schemas.openxmlformats.org/drawingml/2006/wordprocessingDrawing" xmlns:w10="urn:schemas-microsoft-com:office:word" xmlns:w="http://schemas.openxmlformats.org/wordprocessingml/2006/main" xmlns:w14="http://schemas.microsoft.com/office/word/2010/wordml" xmlns:w15="http://schemas.microsoft.com/office/word/2012/wordml" xmlns:w16cid="http://schemas.microsoft.com/office/word/2016/wordml/cid" xmlns:w16se="http://schemas.microsoft.com/office/word/2015/wordml/symex" xmlns:wpg="http://schemas.microsoft.com/office/word/2010/wordprocessingGroup" xmlns:wpi="http://schemas.microsoft.com/office/word/2010/wordprocessingInk" xmlns:wne="http://schemas.microsoft.com/office/word/2006/wordml" xmlns:wps="http://schemas.microsoft.com/office/word/2010/wordprocessingShape" mc:Ignorable="w14 w15 w16se w16cid wp14">
-  <w:sdt>
-    <w:sdtPr>
-      <w:id w:val="1593887410"/>
-    </w:sdtPr>
-    <w:sdtEndPr/>
-    <w:sdtContent>
-      <w:p>
-        <w:pPr>
-          <w:pStyle w:val="a6"/>
-          <w:jc w:val="right"/>
-        </w:pPr>
-        <w:r>
-          <w:fldChar w:fldCharType="begin"/>
-        </w:r>
-        <w:r>
-          <w:instrText xml:space="preserve"> PAGE   \* MERGEFORMAT </w:instrText>
-        </w:r>
-        <w:r>
-          <w:fldChar w:fldCharType="separate"/>
-        </w:r>
-        <w:r>
-          <w:rPr>
-            <w:noProof/>
-          </w:rPr>
-          <w:t>1</w:t>
-        </w:r>
-        <w:r>
-          <w:fldChar w:fldCharType="end"/>
-        </w:r>
-      </w:p>
-    </w:sdtContent>
-  </w:sdt>
+  <w:p>
+    <w:pPr>
+      <w:pStyle w:val="a6"/>
+    </w:pPr>
+  </w:p>
+</w:ftr>
+</file>
+
+<file path=word/footer2.xml><?xml version="1.0" encoding="utf-8"?>
+<w:ftr xmlns:wpc="http://schemas.microsoft.com/office/word/2010/wordprocessingCanvas" xmlns:cx="http://schemas.microsoft.com/office/drawing/2014/chartex" xmlns:cx1="http://schemas.microsoft.com/office/drawing/2015/9/8/chartex" xmlns:cx2="http://schemas.microsoft.com/office/drawing/2015/10/21/chartex" xmlns:cx3="http://schemas.microsoft.com/office/drawing/2016/5/9/chartex" xmlns:cx4="http://schemas.microsoft.com/office/drawing/2016/5/10/chartex" xmlns:cx5="http://schemas.microsoft.com/office/drawing/2016/5/11/chartex" xmlns:cx6="http://schemas.microsoft.com/office/drawing/2016/5/12/chartex" xmlns:cx7="http://schemas.microsoft.com/office/drawing/2016/5/13/chartex" xmlns:cx8="http://schemas.microsoft.com/office/drawing/2016/5/14/chartex" xmlns:mc="http://schemas.openxmlformats.org/markup-compatibility/2006" xmlns:aink="http://schemas.microsoft.com/office/drawing/2016/ink" xmlns:am3d="http://schemas.microsoft.com/office/drawing/2017/model3d" xmlns:o="urn:schemas-microsoft-com:office:office" xmlns:r="http://schemas.openxmlformats.org/officeDocument/2006/relationships" xmlns:m="http://schemas.openxmlformats.org/officeDocument/2006/math" xmlns:v="urn:schemas-microsoft-com:vml" xmlns:wp14="http://schemas.microsoft.com/office/word/2010/wordprocessingDrawing" xmlns:wp="http://schemas.openxmlformats.org/drawingml/2006/wordprocessingDrawing" xmlns:w10="urn:schemas-microsoft-com:office:word" xmlns:w="http://schemas.openxmlformats.org/wordprocessingml/2006/main" xmlns:w14="http://schemas.microsoft.com/office/word/2010/wordml" xmlns:w15="http://schemas.microsoft.com/office/word/2012/wordml" xmlns:w16cid="http://schemas.microsoft.com/office/word/2016/wordml/cid" xmlns:w16se="http://schemas.microsoft.com/office/word/2015/wordml/symex" xmlns:wpg="http://schemas.microsoft.com/office/word/2010/wordprocessingGroup" xmlns:wpi="http://schemas.microsoft.com/office/word/2010/wordprocessingInk" xmlns:wne="http://schemas.microsoft.com/office/word/2006/wordml" xmlns:wps="http://schemas.microsoft.com/office/word/2010/wordprocessingShape" mc:Ignorable="w14 w15 w16se w16cid wp14">
+  <w:p>
+    <w:pPr>
+      <w:pStyle w:val="a6"/>
+      <w:jc w:val="right"/>
+    </w:pPr>
+    <w:bookmarkStart w:id="10" w:name="_GoBack"/>
+    <w:bookmarkEnd w:id="10"/>
+  </w:p>
+  <w:p>
+    <w:pPr>
+      <w:pStyle w:val="a6"/>
+    </w:pPr>
+  </w:p>
+</w:ftr>
+</file>
+
+<file path=word/footer3.xml><?xml version="1.0" encoding="utf-8"?>
+<w:ftr xmlns:wpc="http://schemas.microsoft.com/office/word/2010/wordprocessingCanvas" xmlns:cx="http://schemas.microsoft.com/office/drawing/2014/chartex" xmlns:cx1="http://schemas.microsoft.com/office/drawing/2015/9/8/chartex" xmlns:cx2="http://schemas.microsoft.com/office/drawing/2015/10/21/chartex" xmlns:cx3="http://schemas.microsoft.com/office/drawing/2016/5/9/chartex" xmlns:cx4="http://schemas.microsoft.com/office/drawing/2016/5/10/chartex" xmlns:cx5="http://schemas.microsoft.com/office/drawing/2016/5/11/chartex" xmlns:cx6="http://schemas.microsoft.com/office/drawing/2016/5/12/chartex" xmlns:cx7="http://schemas.microsoft.com/office/drawing/2016/5/13/chartex" xmlns:cx8="http://schemas.microsoft.com/office/drawing/2016/5/14/chartex" xmlns:mc="http://schemas.openxmlformats.org/markup-compatibility/2006" xmlns:aink="http://schemas.microsoft.com/office/drawing/2016/ink" xmlns:am3d="http://schemas.microsoft.com/office/drawing/2017/model3d" xmlns:o="urn:schemas-microsoft-com:office:office" xmlns:r="http://schemas.openxmlformats.org/officeDocument/2006/relationships" xmlns:m="http://schemas.openxmlformats.org/officeDocument/2006/math" xmlns:v="urn:schemas-microsoft-com:vml" xmlns:wp14="http://schemas.microsoft.com/office/word/2010/wordprocessingDrawing" xmlns:wp="http://schemas.openxmlformats.org/drawingml/2006/wordprocessingDrawing" xmlns:w10="urn:schemas-microsoft-com:office:word" xmlns:w="http://schemas.openxmlformats.org/wordprocessingml/2006/main" xmlns:w14="http://schemas.microsoft.com/office/word/2010/wordml" xmlns:w15="http://schemas.microsoft.com/office/word/2012/wordml" xmlns:w16cid="http://schemas.microsoft.com/office/word/2016/wordml/cid" xmlns:w16se="http://schemas.microsoft.com/office/word/2015/wordml/symex" xmlns:wpg="http://schemas.microsoft.com/office/word/2010/wordprocessingGroup" xmlns:wpi="http://schemas.microsoft.com/office/word/2010/wordprocessingInk" xmlns:wne="http://schemas.microsoft.com/office/word/2006/wordml" xmlns:wps="http://schemas.microsoft.com/office/word/2010/wordprocessingShape" mc:Ignorable="w14 w15 w16se w16cid wp14">
   <w:p>
     <w:pPr>
       <w:pStyle w:val="a6"/>
@@ -870,6 +787,36 @@
     </w:p>
   </w:footnote>
 </w:footnotes>
+</file>
+
+<file path=word/header1.xml><?xml version="1.0" encoding="utf-8"?>
+<w:hdr xmlns:wpc="http://schemas.microsoft.com/office/word/2010/wordprocessingCanvas" xmlns:cx="http://schemas.microsoft.com/office/drawing/2014/chartex" xmlns:cx1="http://schemas.microsoft.com/office/drawing/2015/9/8/chartex" xmlns:cx2="http://schemas.microsoft.com/office/drawing/2015/10/21/chartex" xmlns:cx3="http://schemas.microsoft.com/office/drawing/2016/5/9/chartex" xmlns:cx4="http://schemas.microsoft.com/office/drawing/2016/5/10/chartex" xmlns:cx5="http://schemas.microsoft.com/office/drawing/2016/5/11/chartex" xmlns:cx6="http://schemas.microsoft.com/office/drawing/2016/5/12/chartex" xmlns:cx7="http://schemas.microsoft.com/office/drawing/2016/5/13/chartex" xmlns:cx8="http://schemas.microsoft.com/office/drawing/2016/5/14/chartex" xmlns:mc="http://schemas.openxmlformats.org/markup-compatibility/2006" xmlns:aink="http://schemas.microsoft.com/office/drawing/2016/ink" xmlns:am3d="http://schemas.microsoft.com/office/drawing/2017/model3d" xmlns:o="urn:schemas-microsoft-com:office:office" xmlns:r="http://schemas.openxmlformats.org/officeDocument/2006/relationships" xmlns:m="http://schemas.openxmlformats.org/officeDocument/2006/math" xmlns:v="urn:schemas-microsoft-com:vml" xmlns:wp14="http://schemas.microsoft.com/office/word/2010/wordprocessingDrawing" xmlns:wp="http://schemas.openxmlformats.org/drawingml/2006/wordprocessingDrawing" xmlns:w10="urn:schemas-microsoft-com:office:word" xmlns:w="http://schemas.openxmlformats.org/wordprocessingml/2006/main" xmlns:w14="http://schemas.microsoft.com/office/word/2010/wordml" xmlns:w15="http://schemas.microsoft.com/office/word/2012/wordml" xmlns:w16cid="http://schemas.microsoft.com/office/word/2016/wordml/cid" xmlns:w16se="http://schemas.microsoft.com/office/word/2015/wordml/symex" xmlns:wpg="http://schemas.microsoft.com/office/word/2010/wordprocessingGroup" xmlns:wpi="http://schemas.microsoft.com/office/word/2010/wordprocessingInk" xmlns:wne="http://schemas.microsoft.com/office/word/2006/wordml" xmlns:wps="http://schemas.microsoft.com/office/word/2010/wordprocessingShape" mc:Ignorable="w14 w15 w16se w16cid wp14">
+  <w:p>
+    <w:pPr>
+      <w:pStyle w:val="a8"/>
+    </w:pPr>
+  </w:p>
+</w:hdr>
+</file>
+
+<file path=word/header2.xml><?xml version="1.0" encoding="utf-8"?>
+<w:hdr xmlns:wpc="http://schemas.microsoft.com/office/word/2010/wordprocessingCanvas" xmlns:cx="http://schemas.microsoft.com/office/drawing/2014/chartex" xmlns:cx1="http://schemas.microsoft.com/office/drawing/2015/9/8/chartex" xmlns:cx2="http://schemas.microsoft.com/office/drawing/2015/10/21/chartex" xmlns:cx3="http://schemas.microsoft.com/office/drawing/2016/5/9/chartex" xmlns:cx4="http://schemas.microsoft.com/office/drawing/2016/5/10/chartex" xmlns:cx5="http://schemas.microsoft.com/office/drawing/2016/5/11/chartex" xmlns:cx6="http://schemas.microsoft.com/office/drawing/2016/5/12/chartex" xmlns:cx7="http://schemas.microsoft.com/office/drawing/2016/5/13/chartex" xmlns:cx8="http://schemas.microsoft.com/office/drawing/2016/5/14/chartex" xmlns:mc="http://schemas.openxmlformats.org/markup-compatibility/2006" xmlns:aink="http://schemas.microsoft.com/office/drawing/2016/ink" xmlns:am3d="http://schemas.microsoft.com/office/drawing/2017/model3d" xmlns:o="urn:schemas-microsoft-com:office:office" xmlns:r="http://schemas.openxmlformats.org/officeDocument/2006/relationships" xmlns:m="http://schemas.openxmlformats.org/officeDocument/2006/math" xmlns:v="urn:schemas-microsoft-com:vml" xmlns:wp14="http://schemas.microsoft.com/office/word/2010/wordprocessingDrawing" xmlns:wp="http://schemas.openxmlformats.org/drawingml/2006/wordprocessingDrawing" xmlns:w10="urn:schemas-microsoft-com:office:word" xmlns:w="http://schemas.openxmlformats.org/wordprocessingml/2006/main" xmlns:w14="http://schemas.microsoft.com/office/word/2010/wordml" xmlns:w15="http://schemas.microsoft.com/office/word/2012/wordml" xmlns:w16cid="http://schemas.microsoft.com/office/word/2016/wordml/cid" xmlns:w16se="http://schemas.microsoft.com/office/word/2015/wordml/symex" xmlns:wpg="http://schemas.microsoft.com/office/word/2010/wordprocessingGroup" xmlns:wpi="http://schemas.microsoft.com/office/word/2010/wordprocessingInk" xmlns:wne="http://schemas.microsoft.com/office/word/2006/wordml" xmlns:wps="http://schemas.microsoft.com/office/word/2010/wordprocessingShape" mc:Ignorable="w14 w15 w16se w16cid wp14">
+  <w:p>
+    <w:pPr>
+      <w:pStyle w:val="a8"/>
+    </w:pPr>
+  </w:p>
+</w:hdr>
+</file>
+
+<file path=word/header3.xml><?xml version="1.0" encoding="utf-8"?>
+<w:hdr xmlns:wpc="http://schemas.microsoft.com/office/word/2010/wordprocessingCanvas" xmlns:cx="http://schemas.microsoft.com/office/drawing/2014/chartex" xmlns:cx1="http://schemas.microsoft.com/office/drawing/2015/9/8/chartex" xmlns:cx2="http://schemas.microsoft.com/office/drawing/2015/10/21/chartex" xmlns:cx3="http://schemas.microsoft.com/office/drawing/2016/5/9/chartex" xmlns:cx4="http://schemas.microsoft.com/office/drawing/2016/5/10/chartex" xmlns:cx5="http://schemas.microsoft.com/office/drawing/2016/5/11/chartex" xmlns:cx6="http://schemas.microsoft.com/office/drawing/2016/5/12/chartex" xmlns:cx7="http://schemas.microsoft.com/office/drawing/2016/5/13/chartex" xmlns:cx8="http://schemas.microsoft.com/office/drawing/2016/5/14/chartex" xmlns:mc="http://schemas.openxmlformats.org/markup-compatibility/2006" xmlns:aink="http://schemas.microsoft.com/office/drawing/2016/ink" xmlns:am3d="http://schemas.microsoft.com/office/drawing/2017/model3d" xmlns:o="urn:schemas-microsoft-com:office:office" xmlns:r="http://schemas.openxmlformats.org/officeDocument/2006/relationships" xmlns:m="http://schemas.openxmlformats.org/officeDocument/2006/math" xmlns:v="urn:schemas-microsoft-com:vml" xmlns:wp14="http://schemas.microsoft.com/office/word/2010/wordprocessingDrawing" xmlns:wp="http://schemas.openxmlformats.org/drawingml/2006/wordprocessingDrawing" xmlns:w10="urn:schemas-microsoft-com:office:word" xmlns:w="http://schemas.openxmlformats.org/wordprocessingml/2006/main" xmlns:w14="http://schemas.microsoft.com/office/word/2010/wordml" xmlns:w15="http://schemas.microsoft.com/office/word/2012/wordml" xmlns:w16cid="http://schemas.microsoft.com/office/word/2016/wordml/cid" xmlns:w16se="http://schemas.microsoft.com/office/word/2015/wordml/symex" xmlns:wpg="http://schemas.microsoft.com/office/word/2010/wordprocessingGroup" xmlns:wpi="http://schemas.microsoft.com/office/word/2010/wordprocessingInk" xmlns:wne="http://schemas.microsoft.com/office/word/2006/wordml" xmlns:wps="http://schemas.microsoft.com/office/word/2010/wordprocessingShape" mc:Ignorable="w14 w15 w16se w16cid wp14">
+  <w:p>
+    <w:pPr>
+      <w:pStyle w:val="a8"/>
+    </w:pPr>
+  </w:p>
+</w:hdr>
 </file>
 
 <file path=word/styles.xml><?xml version="1.0" encoding="utf-8"?>
@@ -1607,35 +1554,6 @@
     </w:docPart>
     <w:docPart>
       <w:docPartPr>
-        <w:name w:val="896A73530F8E41699C057D2DAAC072EF"/>
-        <w:category>
-          <w:name w:val="Общие"/>
-          <w:gallery w:val="placeholder"/>
-        </w:category>
-        <w:types>
-          <w:type w:val="bbPlcHdr"/>
-        </w:types>
-        <w:behaviors>
-          <w:behavior w:val="content"/>
-        </w:behaviors>
-        <w:guid w:val="{507BC867-798F-45F6-AF1B-0B60022E4674}"/>
-      </w:docPartPr>
-      <w:docPartBody>
-        <w:p>
-          <w:pPr>
-            <w:pStyle w:val="896A73530F8E41699C057D2DAAC072EF"/>
-          </w:pPr>
-          <w:r>
-            <w:rPr>
-              <w:rStyle w:val="a3"/>
-            </w:rPr>
-            <w:t>Click or tap here to enter text.</w:t>
-          </w:r>
-        </w:p>
-      </w:docPartBody>
-    </w:docPart>
-    <w:docPart>
-      <w:docPartPr>
         <w:name w:val="66CE17DE6C95443FB3A77C69F80CF43E"/>
         <w:category>
           <w:name w:val="Общие"/>
@@ -1797,12 +1715,10 @@
     <w:sig w:usb0="00000001" w:usb1="080E0000" w:usb2="00000010" w:usb3="00000000" w:csb0="00040000" w:csb1="00000000"/>
   </w:font>
   <w:font w:name="DengXian Light">
-    <w:altName w:val="等线 Light"/>
-    <w:panose1 w:val="00000000000000000000"/>
     <w:charset w:val="86"/>
-    <w:family w:val="roman"/>
-    <w:notTrueType/>
-    <w:pitch w:val="default"/>
+    <w:family w:val="auto"/>
+    <w:pitch w:val="variable"/>
+    <w:sig w:usb0="A00002BF" w:usb1="38CF7CFA" w:usb2="00000016" w:usb3="00000000" w:csb0="0004000F" w:csb1="00000000"/>
   </w:font>
   <w:font w:name="Calibri Light">
     <w:panose1 w:val="020F0302020204030204"/>
@@ -1865,12 +1781,14 @@
     <w:rsid w:val="001D0E14"/>
     <w:rsid w:val="001E6E75"/>
     <w:rsid w:val="002739AB"/>
+    <w:rsid w:val="00340DDC"/>
     <w:rsid w:val="0036304F"/>
     <w:rsid w:val="004D3BEB"/>
     <w:rsid w:val="004F330D"/>
     <w:rsid w:val="0052100C"/>
     <w:rsid w:val="006239BD"/>
     <w:rsid w:val="006B5B29"/>
+    <w:rsid w:val="006C0AD2"/>
     <w:rsid w:val="006C3E90"/>
     <w:rsid w:val="007052E1"/>
     <w:rsid w:val="0079025D"/>
@@ -1889,6 +1807,7 @@
     <w:rsid w:val="00D42283"/>
     <w:rsid w:val="00D83707"/>
     <w:rsid w:val="00DF68A4"/>
+    <w:rsid w:val="00E36460"/>
     <w:rsid w:val="00E973E3"/>
     <w:rsid w:val="00EA7004"/>
     <w:rsid w:val="00F53E45"/>
@@ -2337,87 +2256,6 @@
     <w:semiHidden/>
     <w:rsid w:val="00AB68E2"/>
   </w:style>
-  <w:style w:type="paragraph" w:customStyle="1" w:styleId="E836A61EA7AB4ABF8BE0876B950803F8">
-    <w:name w:val="E836A61EA7AB4ABF8BE0876B950803F8"/>
-    <w:qFormat/>
-    <w:pPr>
-      <w:spacing w:after="160" w:line="259" w:lineRule="auto"/>
-    </w:pPr>
-    <w:rPr>
-      <w:sz w:val="22"/>
-      <w:szCs w:val="22"/>
-      <w:lang w:val="ru-RU" w:eastAsia="ru-RU"/>
-    </w:rPr>
-  </w:style>
-  <w:style w:type="paragraph" w:customStyle="1" w:styleId="FA728EAA8172488EA5483B6298F88507">
-    <w:name w:val="FA728EAA8172488EA5483B6298F88507"/>
-    <w:pPr>
-      <w:spacing w:after="200" w:line="276" w:lineRule="auto"/>
-    </w:pPr>
-    <w:rPr>
-      <w:sz w:val="22"/>
-      <w:szCs w:val="22"/>
-      <w:lang w:val="ru-RU" w:eastAsia="ru-RU"/>
-    </w:rPr>
-  </w:style>
-  <w:style w:type="paragraph" w:customStyle="1" w:styleId="AEDD8262AC394767A87C5D3A270322F5">
-    <w:name w:val="AEDD8262AC394767A87C5D3A270322F5"/>
-    <w:pPr>
-      <w:spacing w:after="200" w:line="276" w:lineRule="auto"/>
-    </w:pPr>
-    <w:rPr>
-      <w:sz w:val="22"/>
-      <w:szCs w:val="22"/>
-      <w:lang w:val="ru-RU" w:eastAsia="ru-RU"/>
-    </w:rPr>
-  </w:style>
-  <w:style w:type="paragraph" w:customStyle="1" w:styleId="823847F893D04002966D0FDB70269234">
-    <w:name w:val="823847F893D04002966D0FDB70269234"/>
-    <w:qFormat/>
-    <w:pPr>
-      <w:spacing w:after="200" w:line="276" w:lineRule="auto"/>
-    </w:pPr>
-    <w:rPr>
-      <w:sz w:val="22"/>
-      <w:szCs w:val="22"/>
-      <w:lang w:val="ru-RU" w:eastAsia="ru-RU"/>
-    </w:rPr>
-  </w:style>
-  <w:style w:type="paragraph" w:customStyle="1" w:styleId="FB99C7E82CCD4660B09E78C5CB750654">
-    <w:name w:val="FB99C7E82CCD4660B09E78C5CB750654"/>
-    <w:pPr>
-      <w:spacing w:after="200" w:line="276" w:lineRule="auto"/>
-    </w:pPr>
-    <w:rPr>
-      <w:sz w:val="22"/>
-      <w:szCs w:val="22"/>
-      <w:lang w:val="ru-RU" w:eastAsia="ru-RU"/>
-    </w:rPr>
-  </w:style>
-  <w:style w:type="paragraph" w:customStyle="1" w:styleId="E8BE2D3191024320AC72F7436EF69A42">
-    <w:name w:val="E8BE2D3191024320AC72F7436EF69A42"/>
-    <w:qFormat/>
-    <w:pPr>
-      <w:spacing w:after="200" w:line="276" w:lineRule="auto"/>
-    </w:pPr>
-    <w:rPr>
-      <w:sz w:val="22"/>
-      <w:szCs w:val="22"/>
-      <w:lang w:val="ru-RU" w:eastAsia="ru-RU"/>
-    </w:rPr>
-  </w:style>
-  <w:style w:type="paragraph" w:customStyle="1" w:styleId="BA8201DA03E540A3BE327470F472C11B">
-    <w:name w:val="BA8201DA03E540A3BE327470F472C11B"/>
-    <w:qFormat/>
-    <w:pPr>
-      <w:spacing w:after="200" w:line="276" w:lineRule="auto"/>
-    </w:pPr>
-    <w:rPr>
-      <w:sz w:val="22"/>
-      <w:szCs w:val="22"/>
-      <w:lang w:val="ru-RU" w:eastAsia="ru-RU"/>
-    </w:rPr>
-  </w:style>
   <w:style w:type="character" w:styleId="a4">
     <w:name w:val="Hyperlink"/>
     <w:basedOn w:val="a0"/>
@@ -2426,27 +2264,6 @@
     <w:rPr>
       <w:color w:val="0000FF"/>
       <w:u w:val="single"/>
-    </w:rPr>
-  </w:style>
-  <w:style w:type="paragraph" w:customStyle="1" w:styleId="823847F893D04002966D0FDB702692341">
-    <w:name w:val="823847F893D04002966D0FDB702692341"/>
-    <w:rPr>
-      <w:rFonts w:ascii="Calibri" w:eastAsia="Times New Roman" w:hAnsi="Calibri" w:cs="Times New Roman"/>
-      <w:color w:val="000000"/>
-      <w:sz w:val="26"/>
-      <w:szCs w:val="26"/>
-      <w:lang w:val="ru-RU" w:eastAsia="ru-RU"/>
-    </w:rPr>
-  </w:style>
-  <w:style w:type="paragraph" w:customStyle="1" w:styleId="5EC38CCC643A4C2E8313EE89EA6579DF">
-    <w:name w:val="5EC38CCC643A4C2E8313EE89EA6579DF"/>
-    <w:qFormat/>
-    <w:rPr>
-      <w:rFonts w:ascii="Calibri" w:eastAsia="Times New Roman" w:hAnsi="Calibri" w:cs="Times New Roman"/>
-      <w:color w:val="000000"/>
-      <w:sz w:val="26"/>
-      <w:szCs w:val="26"/>
-      <w:lang w:val="ru-RU" w:eastAsia="ru-RU"/>
     </w:rPr>
   </w:style>
   <w:style w:type="paragraph" w:customStyle="1" w:styleId="77A27210701A4172BA4742284DDF1273">
@@ -2485,54 +2302,9 @@
       <w:lang w:val="ru-RU" w:eastAsia="ru-RU"/>
     </w:rPr>
   </w:style>
-  <w:style w:type="paragraph" w:customStyle="1" w:styleId="5EC38CCC643A4C2E8313EE89EA6579DF1">
-    <w:name w:val="5EC38CCC643A4C2E8313EE89EA6579DF1"/>
-    <w:rsid w:val="008236E4"/>
-    <w:rPr>
-      <w:rFonts w:ascii="Calibri" w:eastAsia="Times New Roman" w:hAnsi="Calibri" w:cs="Times New Roman"/>
-      <w:color w:val="000000"/>
-      <w:sz w:val="26"/>
-      <w:szCs w:val="26"/>
-      <w:lang w:val="ru-RU" w:eastAsia="ru-RU"/>
-    </w:rPr>
-  </w:style>
-  <w:style w:type="paragraph" w:customStyle="1" w:styleId="5EC38CCC643A4C2E8313EE89EA6579DF2">
-    <w:name w:val="5EC38CCC643A4C2E8313EE89EA6579DF2"/>
-    <w:rsid w:val="006B5B29"/>
-    <w:rPr>
-      <w:rFonts w:ascii="Calibri" w:eastAsia="Times New Roman" w:hAnsi="Calibri" w:cs="Times New Roman"/>
-      <w:color w:val="000000"/>
-      <w:sz w:val="26"/>
-      <w:szCs w:val="26"/>
-      <w:lang w:val="ru-RU" w:eastAsia="ru-RU"/>
-    </w:rPr>
-  </w:style>
-  <w:style w:type="paragraph" w:customStyle="1" w:styleId="5EC38CCC643A4C2E8313EE89EA6579DF3">
-    <w:name w:val="5EC38CCC643A4C2E8313EE89EA6579DF3"/>
-    <w:rsid w:val="00D275B1"/>
-    <w:rPr>
-      <w:rFonts w:ascii="Calibri" w:eastAsia="Times New Roman" w:hAnsi="Calibri" w:cs="Times New Roman"/>
-      <w:color w:val="000000"/>
-      <w:sz w:val="26"/>
-      <w:szCs w:val="26"/>
-      <w:lang w:val="ru-RU" w:eastAsia="ru-RU"/>
-    </w:rPr>
-  </w:style>
   <w:style w:type="paragraph" w:customStyle="1" w:styleId="271B1CCAC0B84E79AD4F643394C8A74E">
     <w:name w:val="271B1CCAC0B84E79AD4F643394C8A74E"/>
     <w:rsid w:val="0079025D"/>
-    <w:pPr>
-      <w:spacing w:after="160" w:line="259" w:lineRule="auto"/>
-    </w:pPr>
-    <w:rPr>
-      <w:sz w:val="22"/>
-      <w:szCs w:val="22"/>
-      <w:lang w:val="ru-RU" w:eastAsia="ru-RU"/>
-    </w:rPr>
-  </w:style>
-  <w:style w:type="paragraph" w:customStyle="1" w:styleId="F7BB32F3E607444C8497555F21295022">
-    <w:name w:val="F7BB32F3E607444C8497555F21295022"/>
-    <w:rsid w:val="00AB68E2"/>
     <w:pPr>
       <w:spacing w:after="160" w:line="259" w:lineRule="auto"/>
     </w:pPr>
@@ -2851,7 +2623,7 @@
 </file>
 
 <file path=customXml/itemProps1.xml><?xml version="1.0" encoding="utf-8"?>
-<ds:datastoreItem xmlns:ds="http://schemas.openxmlformats.org/officeDocument/2006/customXml" ds:itemID="{719306D1-FA67-4F83-B6F8-DAE7A242642A}">
+<ds:datastoreItem xmlns:ds="http://schemas.openxmlformats.org/officeDocument/2006/customXml" ds:itemID="{28A0AADE-4096-4745-A70E-459574ECBF6E}">
   <ds:schemaRefs>
     <ds:schemaRef ds:uri="http://schemas.openxmlformats.org/officeDocument/2006/bibliography"/>
   </ds:schemaRefs>

</xml_diff>